<commit_message>
se agrega actividades en carta gantt
</commit_message>
<xml_diff>
--- a/Fase 1/Evidencia Grupales/1.5_GuiaEstudiante_Fase 1_Definicion Proyecto APT.docx
+++ b/Fase 1/Evidencia Grupales/1.5_GuiaEstudiante_Fase 1_Definicion Proyecto APT.docx
@@ -13,13 +13,13 @@
         <mc:AlternateContent>
           <mc:Choice Requires="wpg">
             <w:drawing>
-              <wp:anchor distT="0" distB="0" distL="114300" distR="114300" simplePos="0" relativeHeight="251659264" behindDoc="0" locked="0" layoutInCell="1" allowOverlap="1" wp14:anchorId="2D7FCADB" wp14:editId="556B074D">
+              <wp:anchor distT="0" distB="0" distL="114300" distR="114300" simplePos="0" relativeHeight="251659264" behindDoc="0" locked="0" layoutInCell="1" allowOverlap="1" wp14:anchorId="2D7FCADB" wp14:editId="43F14164">
                 <wp:simplePos x="0" y="0"/>
                 <wp:positionH relativeFrom="margin">
-                  <wp:posOffset>-435399</wp:posOffset>
+                  <wp:posOffset>-610870</wp:posOffset>
                 </wp:positionH>
                 <wp:positionV relativeFrom="paragraph">
-                  <wp:posOffset>33444</wp:posOffset>
+                  <wp:posOffset>-107315</wp:posOffset>
                 </wp:positionV>
                 <wp:extent cx="6580505" cy="1486535"/>
                 <wp:effectExtent l="0" t="0" r="0" b="0"/>
@@ -225,7 +225,7 @@
           </mc:Choice>
           <mc:Fallback>
             <w:pict>
-              <v:group w14:anchorId="2D7FCADB" id="Grupo 47" o:spid="_x0000_s1026" style="position:absolute;margin-left:-34.3pt;margin-top:2.65pt;width:518.15pt;height:117.05pt;z-index:251659264;mso-position-horizontal-relative:margin;mso-width-relative:margin" coordsize="59034,14868" o:gfxdata="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">
+              <v:group w14:anchorId="2D7FCADB" id="Grupo 47" o:spid="_x0000_s1026" style="position:absolute;margin-left:-48.1pt;margin-top:-8.45pt;width:518.15pt;height:117.05pt;z-index:251659264;mso-position-horizontal-relative:margin;mso-width-relative:margin" coordsize="59034,14868" o:gfxdata="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">
                 <v:shapetype id="_x0000_t202" coordsize="21600,21600" o:spt="202" path="m,l,21600r21600,l21600,xe">
                   <v:stroke joinstyle="miter"/>
                   <v:path gradientshapeok="t" o:connecttype="rect"/>
@@ -356,6 +356,8 @@
     <w:p/>
     <w:p/>
     <w:p/>
+    <w:p/>
+    <w:p/>
     <w:p>
       <w:pPr>
         <w:rPr>
@@ -556,21 +558,7 @@
               <w:rPr>
                 <w:b/>
               </w:rPr>
-              <w:t xml:space="preserve">Carla Adasme | Stephen </w:t>
-            </w:r>
-            <w:proofErr w:type="spellStart"/>
-            <w:r>
-              <w:rPr>
-                <w:b/>
-              </w:rPr>
-              <w:t>Lucic</w:t>
-            </w:r>
-            <w:proofErr w:type="spellEnd"/>
-            <w:r>
-              <w:rPr>
-                <w:b/>
-              </w:rPr>
-              <w:t xml:space="preserve"> | Evelyn Ramos</w:t>
+              <w:t>Carla Adasme | Stephen Lucic | Evelyn Ramos</w:t>
             </w:r>
           </w:p>
         </w:tc>
@@ -967,16 +955,12 @@
               </w:numPr>
               <w:rPr>
                 <w:rFonts w:asciiTheme="minorHAnsi" w:eastAsiaTheme="minorHAnsi" w:hAnsiTheme="minorHAnsi" w:cstheme="minorBidi"/>
-                <w:sz w:val="22"/>
-                <w:szCs w:val="22"/>
                 <w:lang w:eastAsia="en-US"/>
               </w:rPr>
             </w:pPr>
             <w:r>
               <w:rPr>
                 <w:rFonts w:asciiTheme="minorHAnsi" w:eastAsiaTheme="minorHAnsi" w:hAnsiTheme="minorHAnsi" w:cstheme="minorBidi"/>
-                <w:sz w:val="22"/>
-                <w:szCs w:val="22"/>
                 <w:lang w:eastAsia="en-US"/>
               </w:rPr>
               <w:t>Desarrollar soluciones de software aplicando técnicas de programación y buenas prácticas.</w:t>
@@ -991,16 +975,12 @@
               </w:numPr>
               <w:rPr>
                 <w:rFonts w:asciiTheme="minorHAnsi" w:eastAsiaTheme="minorHAnsi" w:hAnsiTheme="minorHAnsi" w:cstheme="minorBidi"/>
-                <w:sz w:val="22"/>
-                <w:szCs w:val="22"/>
                 <w:lang w:eastAsia="en-US"/>
               </w:rPr>
             </w:pPr>
             <w:r>
               <w:rPr>
                 <w:rFonts w:asciiTheme="minorHAnsi" w:eastAsiaTheme="minorHAnsi" w:hAnsiTheme="minorHAnsi" w:cstheme="minorBidi"/>
-                <w:sz w:val="22"/>
-                <w:szCs w:val="22"/>
                 <w:lang w:eastAsia="en-US"/>
               </w:rPr>
               <w:t>Gestionar proyectos informáticos aplicando metodologías ágiles.</w:t>
@@ -1015,16 +995,12 @@
               </w:numPr>
               <w:rPr>
                 <w:rFonts w:asciiTheme="minorHAnsi" w:eastAsiaTheme="minorHAnsi" w:hAnsiTheme="minorHAnsi" w:cstheme="minorBidi"/>
-                <w:sz w:val="22"/>
-                <w:szCs w:val="22"/>
                 <w:lang w:eastAsia="en-US"/>
               </w:rPr>
             </w:pPr>
             <w:r>
               <w:rPr>
                 <w:rFonts w:asciiTheme="minorHAnsi" w:eastAsiaTheme="minorHAnsi" w:hAnsiTheme="minorHAnsi" w:cstheme="minorBidi"/>
-                <w:sz w:val="22"/>
-                <w:szCs w:val="22"/>
                 <w:lang w:eastAsia="en-US"/>
               </w:rPr>
               <w:t>Construir modelos de datos para soportar requerimientos organizacionales.</w:t>
@@ -3171,31 +3147,7 @@
                 <w:szCs w:val="20"/>
                 <w:lang w:eastAsia="es-CL"/>
               </w:rPr>
-              <w:t xml:space="preserve">Stephen </w:t>
-            </w:r>
-            <w:proofErr w:type="spellStart"/>
-            <w:r>
-              <w:rPr>
-                <w:rFonts w:ascii="Calibri" w:eastAsiaTheme="minorHAnsi" w:hAnsi="Calibri" w:cs="Arial"/>
-                <w:i/>
-                <w:color w:val="548DD4"/>
-                <w:sz w:val="20"/>
-                <w:szCs w:val="20"/>
-                <w:lang w:eastAsia="es-CL"/>
-              </w:rPr>
-              <w:t>Lucic</w:t>
-            </w:r>
-            <w:proofErr w:type="spellEnd"/>
-            <w:r>
-              <w:rPr>
-                <w:rFonts w:ascii="Calibri" w:eastAsiaTheme="minorHAnsi" w:hAnsi="Calibri" w:cs="Arial"/>
-                <w:i/>
-                <w:color w:val="548DD4"/>
-                <w:sz w:val="20"/>
-                <w:szCs w:val="20"/>
-                <w:lang w:eastAsia="es-CL"/>
-              </w:rPr>
-              <w:t xml:space="preserve">: desarrollo </w:t>
+              <w:t xml:space="preserve">Stephen Lucic: desarrollo </w:t>
             </w:r>
             <w:proofErr w:type="spellStart"/>
             <w:r>
@@ -5135,18 +5087,7 @@
                 <w:szCs w:val="20"/>
                 <w:lang w:eastAsia="es-CL"/>
               </w:rPr>
-              <w:t>Diseño de la base de datos</w:t>
-            </w:r>
-            <w:r>
-              <w:rPr>
-                <w:rFonts w:ascii="Calibri" w:hAnsi="Calibri" w:cs="Arial"/>
-                <w:i/>
-                <w:color w:val="548DD4"/>
-                <w:sz w:val="18"/>
-                <w:szCs w:val="20"/>
-                <w:lang w:eastAsia="es-CL"/>
-              </w:rPr>
-              <w:t xml:space="preserve"> </w:t>
+              <w:t xml:space="preserve">Diseño de la base de datos </w:t>
             </w:r>
             <w:r>
               <w:rPr>
@@ -5244,18 +5185,7 @@
                 <w:szCs w:val="20"/>
                 <w:lang w:eastAsia="es-CL"/>
               </w:rPr>
-              <w:t>2 semanas</w:t>
-            </w:r>
-            <w:r>
-              <w:rPr>
-                <w:rFonts w:ascii="Calibri" w:hAnsi="Calibri" w:cs="Arial"/>
-                <w:i/>
-                <w:color w:val="548DD4"/>
-                <w:sz w:val="18"/>
-                <w:szCs w:val="20"/>
-                <w:lang w:eastAsia="es-CL"/>
-              </w:rPr>
-              <w:t xml:space="preserve"> </w:t>
+              <w:t xml:space="preserve">2 semanas </w:t>
             </w:r>
           </w:p>
         </w:tc>
@@ -7259,24 +7189,56 @@
                 <w:szCs w:val="16"/>
                 <w:lang w:eastAsia="es-CL"/>
               </w:rPr>
-              <w:t>Describe actividades del punto anterior</w:t>
-            </w:r>
-          </w:p>
-        </w:tc>
-        <w:tc>
-          <w:tcPr>
-            <w:tcW w:w="536" w:type="dxa"/>
-          </w:tcPr>
-          <w:p>
-            <w:pPr>
-              <w:spacing w:line="360" w:lineRule="auto"/>
-              <w:jc w:val="both"/>
-              <w:rPr>
-                <w:b/>
+              <w:t>Revisión inicial del proyecto, conformación del equipo y definición de herramientas de gestión (</w:t>
+            </w:r>
+            <w:r>
+              <w:rPr>
+                <w:rFonts w:ascii="Calibri" w:hAnsi="Calibri" w:cs="Arial"/>
+                <w:b/>
+                <w:bCs/>
+                <w:i/>
+                <w:color w:val="548DD4"/>
                 <w:sz w:val="16"/>
                 <w:szCs w:val="16"/>
-              </w:rPr>
-            </w:pPr>
+                <w:lang w:eastAsia="es-CL"/>
+              </w:rPr>
+              <w:t>Kanban en Jira</w:t>
+            </w:r>
+            <w:r>
+              <w:rPr>
+                <w:rFonts w:ascii="Calibri" w:hAnsi="Calibri" w:cs="Arial"/>
+                <w:i/>
+                <w:color w:val="548DD4"/>
+                <w:sz w:val="16"/>
+                <w:szCs w:val="16"/>
+                <w:lang w:eastAsia="es-CL"/>
+              </w:rPr>
+              <w:t>).</w:t>
+            </w:r>
+          </w:p>
+        </w:tc>
+        <w:tc>
+          <w:tcPr>
+            <w:tcW w:w="536" w:type="dxa"/>
+          </w:tcPr>
+          <w:p>
+            <w:pPr>
+              <w:spacing w:line="360" w:lineRule="auto"/>
+              <w:jc w:val="both"/>
+              <w:rPr>
+                <w:b/>
+                <w:sz w:val="16"/>
+                <w:szCs w:val="16"/>
+              </w:rPr>
+            </w:pPr>
+            <w:r>
+              <w:rPr>
+                <w:b/>
+                <w:sz w:val="16"/>
+                <w:szCs w:val="16"/>
+              </w:rPr>
+              <w:t>X</w:t>
+            </w:r>
           </w:p>
         </w:tc>
         <w:tc>
@@ -7573,27 +7535,22 @@
                 <w:szCs w:val="16"/>
               </w:rPr>
             </w:pPr>
-          </w:p>
-        </w:tc>
-        <w:tc>
-          <w:tcPr>
-            <w:tcW w:w="536" w:type="dxa"/>
-          </w:tcPr>
-          <w:p>
-            <w:pPr>
-              <w:spacing w:line="360" w:lineRule="auto"/>
-              <w:jc w:val="both"/>
-              <w:rPr>
-                <w:b/>
+            <w:r>
+              <w:rPr>
+                <w:rFonts w:ascii="Calibri" w:hAnsi="Calibri" w:cs="Arial"/>
+                <w:i/>
+                <w:color w:val="548DD4"/>
                 <w:sz w:val="16"/>
                 <w:szCs w:val="16"/>
-              </w:rPr>
-            </w:pPr>
-          </w:p>
-        </w:tc>
-        <w:tc>
-          <w:tcPr>
-            <w:tcW w:w="522" w:type="dxa"/>
+                <w:lang w:eastAsia="es-CL"/>
+              </w:rPr>
+              <w:t>Avance en los documentos del proyecto (Acta de Constitución, Planilla de Requerimientos, Documento ERS, EDT-Costos).</w:t>
+            </w:r>
+          </w:p>
+        </w:tc>
+        <w:tc>
+          <w:tcPr>
+            <w:tcW w:w="536" w:type="dxa"/>
           </w:tcPr>
           <w:p>
             <w:pPr>
@@ -7605,6 +7562,30 @@
                 <w:szCs w:val="16"/>
               </w:rPr>
             </w:pPr>
+          </w:p>
+        </w:tc>
+        <w:tc>
+          <w:tcPr>
+            <w:tcW w:w="522" w:type="dxa"/>
+          </w:tcPr>
+          <w:p>
+            <w:pPr>
+              <w:spacing w:line="360" w:lineRule="auto"/>
+              <w:jc w:val="both"/>
+              <w:rPr>
+                <w:b/>
+                <w:sz w:val="16"/>
+                <w:szCs w:val="16"/>
+              </w:rPr>
+            </w:pPr>
+            <w:r>
+              <w:rPr>
+                <w:b/>
+                <w:sz w:val="16"/>
+                <w:szCs w:val="16"/>
+              </w:rPr>
+              <w:t>X</w:t>
+            </w:r>
           </w:p>
         </w:tc>
         <w:tc>
@@ -10178,7 +10159,6 @@
   <w:style w:type="character" w:default="1" w:styleId="Fuentedeprrafopredeter">
     <w:name w:val="Default Paragraph Font"/>
     <w:uiPriority w:val="1"/>
-    <w:semiHidden/>
     <w:unhideWhenUsed/>
   </w:style>
   <w:style w:type="table" w:default="1" w:styleId="Tablanormal">
@@ -10781,6 +10761,12 @@
 </file>
 
 <file path=customXml/item2.xml><?xml version="1.0" encoding="utf-8"?>
+<p:properties xmlns:p="http://schemas.microsoft.com/office/2006/metadata/properties" xmlns:xsi="http://www.w3.org/2001/XMLSchema-instance" xmlns:pc="http://schemas.microsoft.com/office/infopath/2007/PartnerControls">
+  <documentManagement/>
+</p:properties>
+</file>
+
+<file path=customXml/item3.xml><?xml version="1.0" encoding="utf-8"?>
 <ct:contentTypeSchema xmlns:ct="http://schemas.microsoft.com/office/2006/metadata/contentType" xmlns:ma="http://schemas.microsoft.com/office/2006/metadata/properties/metaAttributes" ct:_="" ma:_="" ma:contentTypeName="Documento" ma:contentTypeID="0x010100E96778489EE7714D8BD12CC105EB918B" ma:contentTypeVersion="2" ma:contentTypeDescription="Crear nuevo documento." ma:contentTypeScope="" ma:versionID="416c5c7ae9b5d54d83875cd3c65194e3">
   <xsd:schema xmlns:xsd="http://www.w3.org/2001/XMLSchema" xmlns:xs="http://www.w3.org/2001/XMLSchema" xmlns:p="http://schemas.microsoft.com/office/2006/metadata/properties" xmlns:ns2="126e8a1c-9ea9-435a-ac89-d06c80d62e30" targetNamespace="http://schemas.microsoft.com/office/2006/metadata/properties" ma:root="true" ma:fieldsID="70a237c842677bd850644f8595079f5e" ns2:_="">
     <xsd:import namespace="126e8a1c-9ea9-435a-ac89-d06c80d62e30"/>
@@ -10912,12 +10898,6 @@
 </ct:contentTypeSchema>
 </file>
 
-<file path=customXml/item3.xml><?xml version="1.0" encoding="utf-8"?>
-<p:properties xmlns:p="http://schemas.microsoft.com/office/2006/metadata/properties" xmlns:xsi="http://www.w3.org/2001/XMLSchema-instance" xmlns:pc="http://schemas.microsoft.com/office/infopath/2007/PartnerControls">
-  <documentManagement/>
-</p:properties>
-</file>
-
 <file path=customXml/itemProps1.xml><?xml version="1.0" encoding="utf-8"?>
 <ds:datastoreItem xmlns:ds="http://schemas.openxmlformats.org/officeDocument/2006/customXml" ds:itemID="{F3E3E2F7-59E7-4722-B872-D023DC9D1CC1}">
   <ds:schemaRefs>
@@ -10927,6 +10907,15 @@
 </file>
 
 <file path=customXml/itemProps2.xml><?xml version="1.0" encoding="utf-8"?>
+<ds:datastoreItem xmlns:ds="http://schemas.openxmlformats.org/officeDocument/2006/customXml" ds:itemID="{38174882-579A-45DC-A704-C035A9357F73}">
+  <ds:schemaRefs>
+    <ds:schemaRef ds:uri="http://schemas.microsoft.com/office/2006/metadata/properties"/>
+    <ds:schemaRef ds:uri="http://schemas.microsoft.com/office/infopath/2007/PartnerControls"/>
+  </ds:schemaRefs>
+</ds:datastoreItem>
+</file>
+
+<file path=customXml/itemProps3.xml><?xml version="1.0" encoding="utf-8"?>
 <ds:datastoreItem xmlns:ds="http://schemas.openxmlformats.org/officeDocument/2006/customXml" ds:itemID="{7C9B9CFF-B258-43B4-948A-968A031773F5}">
   <ds:schemaRefs>
     <ds:schemaRef ds:uri="http://schemas.microsoft.com/office/2006/metadata/contentType"/>
@@ -10942,13 +10931,4 @@
     <ds:schemaRef ds:uri="http://schemas.microsoft.com/internal/obd"/>
   </ds:schemaRefs>
 </ds:datastoreItem>
-</file>
-
-<file path=customXml/itemProps3.xml><?xml version="1.0" encoding="utf-8"?>
-<ds:datastoreItem xmlns:ds="http://schemas.openxmlformats.org/officeDocument/2006/customXml" ds:itemID="{38174882-579A-45DC-A704-C035A9357F73}">
-  <ds:schemaRefs>
-    <ds:schemaRef ds:uri="http://schemas.microsoft.com/office/2006/metadata/properties"/>
-    <ds:schemaRef ds:uri="http://schemas.microsoft.com/office/infopath/2007/PartnerControls"/>
-  </ds:schemaRefs>
-</ds:datastoreItem>
 </file>
</xml_diff>